<commit_message>
modified the auth0 documentation to indicate the login issue
</commit_message>
<xml_diff>
--- a/documentation/Auth0_documentation.docx
+++ b/documentation/Auth0_documentation.docx
@@ -167,16 +167,7 @@
           <w:szCs w:val="24"/>
           <w:highlight w:val="white"/>
         </w:rPr>
-        <w:t>Help new users sign up and use the related information t</w:t>
-      </w:r>
-      <w:r>
-        <w:rPr>
-          <w:color w:val="222222"/>
-          <w:sz w:val="24"/>
-          <w:szCs w:val="24"/>
-          <w:highlight w:val="white"/>
-        </w:rPr>
-        <w:t xml:space="preserve">o create a new profile using their </w:t>
+        <w:t xml:space="preserve">Help new users sign up and use the related information to create a new profile using their </w:t>
       </w:r>
       <w:proofErr w:type="spellStart"/>
       <w:r>
@@ -244,16 +235,7 @@
           <w:szCs w:val="24"/>
           <w:highlight w:val="white"/>
         </w:rPr>
-        <w:t>Use the related data to create a profile page for users so that users can keep track of the ads they have created and e</w:t>
-      </w:r>
-      <w:r>
-        <w:rPr>
-          <w:color w:val="222222"/>
-          <w:sz w:val="24"/>
-          <w:szCs w:val="24"/>
-          <w:highlight w:val="white"/>
-        </w:rPr>
-        <w:t>dit or delete accordingly</w:t>
+        <w:t>Use the related data to create a profile page for users so that users can keep track of the ads they have created and edit or delete accordingly</w:t>
       </w:r>
     </w:p>
     <w:p>
@@ -326,10 +308,7 @@
     <w:p/>
     <w:p>
       <w:r>
-        <w:t>Dashboard: indicates the users that are a</w:t>
-      </w:r>
-      <w:r>
-        <w:t>llowed to login and their passwords</w:t>
+        <w:t>Dashboard: indicates the users that are allowed to login and their passwords</w:t>
       </w:r>
     </w:p>
     <w:p>
@@ -421,10 +400,7 @@
     </w:p>
     <w:p>
       <w:r>
-        <w:t xml:space="preserve">Name </w:t>
-      </w:r>
-      <w:r>
-        <w:t xml:space="preserve">the client and click on Single Page Web Application. Now the client is created which can allows us to provide authentication service between our web app and User database in Auth0. </w:t>
+        <w:t xml:space="preserve">Name the client and click on Single Page Web Application. Now the client is created which can allows us to provide authentication service between our web app and User database in Auth0. </w:t>
       </w:r>
     </w:p>
     <w:p/>
@@ -474,10 +450,7 @@
     </w:p>
     <w:p>
       <w:r>
-        <w:t>W</w:t>
-      </w:r>
-      <w:r>
-        <w:t xml:space="preserve">e have to install auth0.js library to integrate Auth0 in to our application. </w:t>
+        <w:t xml:space="preserve">We have to install auth0.js library to integrate Auth0 in to our application. </w:t>
       </w:r>
     </w:p>
     <w:p/>
@@ -553,10 +526,7 @@
     <w:p/>
     <w:p>
       <w:r>
-        <w:t>Create handle Authentication fu</w:t>
-      </w:r>
-      <w:r>
-        <w:t xml:space="preserve">nction that will handle what happens after the authentication. </w:t>
+        <w:t xml:space="preserve">Create handle Authentication function that will handle what happens after the authentication. </w:t>
       </w:r>
     </w:p>
     <w:p/>
@@ -616,14 +586,7 @@
             <w:color w:val="1155CC"/>
             <w:u w:val="single"/>
           </w:rPr>
-          <w:t>https://auth0.com/doc</w:t>
-        </w:r>
-        <w:r>
-          <w:rPr>
-            <w:color w:val="1155CC"/>
-            <w:u w:val="single"/>
-          </w:rPr>
-          <w:t>s/quickstart/spa/angular2/01-login</w:t>
+          <w:t>https://auth0.com/docs/quickstart/spa/angular2/01-login</w:t>
         </w:r>
       </w:hyperlink>
     </w:p>
@@ -704,10 +667,7 @@
       </w:r>
       <w:proofErr w:type="spellStart"/>
       <w:r>
-        <w:t>placeh</w:t>
-      </w:r>
-      <w:r>
-        <w:t>older,add</w:t>
+        <w:t>placeholder,add</w:t>
       </w:r>
       <w:proofErr w:type="spellEnd"/>
       <w:r>
@@ -1183,19 +1143,126 @@
         </w:rPr>
       </w:pPr>
     </w:p>
+    <w:p/>
+    <w:p>
+      <w:r>
+        <w:t xml:space="preserve">*We are not testing Auth0 because it is an external dependency and </w:t>
+      </w:r>
+      <w:r>
+        <w:t>is</w:t>
+      </w:r>
+      <w:r>
+        <w:t xml:space="preserve"> an external API</w:t>
+      </w:r>
+    </w:p>
+    <w:p/>
+    <w:p>
+      <w:r>
+        <w:t>COMMONLY RECURRING ISSUE:</w:t>
+      </w:r>
+    </w:p>
+    <w:p>
+      <w:pPr>
+        <w:pStyle w:val="ListParagraph"/>
+        <w:numPr>
+          <w:ilvl w:val="0"/>
+          <w:numId w:val="1"/>
+        </w:numPr>
+      </w:pPr>
+      <w:r>
+        <w:t>Auth0 sometimes has issues to do with the DNS and shows the “Can’t load the login box page”. This issue is resolved by using a VPN or changing the DNS. See screenshot below:</w:t>
+      </w:r>
+    </w:p>
+    <w:p>
+      <w:pPr>
+        <w:pStyle w:val="ListParagraph"/>
+        <w:numPr>
+          <w:ilvl w:val="0"/>
+          <w:numId w:val="1"/>
+        </w:numPr>
+      </w:pPr>
+      <w:r>
+        <w:t>It is not within our control and seems to be an Auth0 provider problem</w:t>
+      </w:r>
+    </w:p>
     <w:p>
       <w:bookmarkStart w:id="0" w:name="_GoBack"/>
       <w:bookmarkEnd w:id="0"/>
-    </w:p>
-    <w:p>
-      <w:r>
-        <w:t xml:space="preserve">*We are not testing Auth0 because it is an external dependency and </w:t>
-      </w:r>
-      <w:r>
-        <w:t>is</w:t>
-      </w:r>
-      <w:r>
-        <w:t xml:space="preserve"> an external API</w:t>
+      <w:r>
+        <w:rPr>
+          <w:noProof/>
+          <w:lang w:val="en-US"/>
+        </w:rPr>
+        <w:drawing>
+          <wp:anchor distT="0" distB="0" distL="114300" distR="114300" simplePos="0" relativeHeight="251659264" behindDoc="0" locked="0" layoutInCell="1" allowOverlap="1" wp14:anchorId="67F5BAFC" wp14:editId="6265076B">
+            <wp:simplePos x="0" y="0"/>
+            <wp:positionH relativeFrom="column">
+              <wp:posOffset>1651000</wp:posOffset>
+            </wp:positionH>
+            <wp:positionV relativeFrom="paragraph">
+              <wp:posOffset>137160</wp:posOffset>
+            </wp:positionV>
+            <wp:extent cx="2508885" cy="3698240"/>
+            <wp:effectExtent l="0" t="0" r="5715" b="10160"/>
+            <wp:wrapTight wrapText="bothSides">
+              <wp:wrapPolygon edited="0">
+                <wp:start x="0" y="0"/>
+                <wp:lineTo x="0" y="21511"/>
+                <wp:lineTo x="21431" y="21511"/>
+                <wp:lineTo x="21431" y="0"/>
+                <wp:lineTo x="0" y="0"/>
+              </wp:wrapPolygon>
+            </wp:wrapTight>
+            <wp:docPr id="5" name="Picture 5" descr="../../../../Downloads/Screenshot_20180316-231313.png"/>
+            <wp:cNvGraphicFramePr>
+              <a:graphicFrameLocks xmlns:a="http://schemas.openxmlformats.org/drawingml/2006/main" noChangeAspect="1"/>
+            </wp:cNvGraphicFramePr>
+            <a:graphic xmlns:a="http://schemas.openxmlformats.org/drawingml/2006/main">
+              <a:graphicData uri="http://schemas.openxmlformats.org/drawingml/2006/picture">
+                <pic:pic xmlns:pic="http://schemas.openxmlformats.org/drawingml/2006/picture">
+                  <pic:nvPicPr>
+                    <pic:cNvPr id="0" name="Picture 1" descr="../../../../Downloads/Screenshot_20180316-231313.png"/>
+                    <pic:cNvPicPr>
+                      <a:picLocks noChangeAspect="1" noChangeArrowheads="1"/>
+                    </pic:cNvPicPr>
+                  </pic:nvPicPr>
+                  <pic:blipFill>
+                    <a:blip r:embed="rId15" cstate="print">
+                      <a:extLst>
+                        <a:ext uri="{28A0092B-C50C-407E-A947-70E740481C1C}">
+                          <a14:useLocalDpi xmlns:a14="http://schemas.microsoft.com/office/drawing/2010/main" val="0"/>
+                        </a:ext>
+                      </a:extLst>
+                    </a:blip>
+                    <a:srcRect/>
+                    <a:stretch>
+                      <a:fillRect/>
+                    </a:stretch>
+                  </pic:blipFill>
+                  <pic:spPr bwMode="auto">
+                    <a:xfrm>
+                      <a:off x="0" y="0"/>
+                      <a:ext cx="2508885" cy="3698240"/>
+                    </a:xfrm>
+                    <a:prstGeom prst="rect">
+                      <a:avLst/>
+                    </a:prstGeom>
+                    <a:noFill/>
+                    <a:ln>
+                      <a:noFill/>
+                    </a:ln>
+                  </pic:spPr>
+                </pic:pic>
+              </a:graphicData>
+            </a:graphic>
+            <wp14:sizeRelH relativeFrom="page">
+              <wp14:pctWidth>0</wp14:pctWidth>
+            </wp14:sizeRelH>
+            <wp14:sizeRelV relativeFrom="page">
+              <wp14:pctHeight>0</wp14:pctHeight>
+            </wp14:sizeRelV>
+          </wp:anchor>
+        </w:drawing>
       </w:r>
     </w:p>
     <w:sectPr>
@@ -1888,6 +1955,17 @@
       <w:szCs w:val="30"/>
     </w:rPr>
   </w:style>
+  <w:style w:type="paragraph" w:styleId="ListParagraph">
+    <w:name w:val="List Paragraph"/>
+    <w:basedOn w:val="Normal"/>
+    <w:uiPriority w:val="34"/>
+    <w:qFormat/>
+    <w:rsid w:val="00701884"/>
+    <w:pPr>
+      <w:ind w:left="720"/>
+      <w:contextualSpacing/>
+    </w:pPr>
+  </w:style>
 </w:styles>
 </file>
 

</xml_diff>

<commit_message>
added some changes to Auth0 documentation
</commit_message>
<xml_diff>
--- a/documentation/Auth0_documentation.docx
+++ b/documentation/Auth0_documentation.docx
@@ -1,22 +1,29 @@
 
 <file path=word/document.xml><?xml version="1.0" encoding="utf-8"?>
-<w:document xmlns:wpc="http://schemas.microsoft.com/office/word/2010/wordprocessingCanvas" xmlns:mo="http://schemas.microsoft.com/office/mac/office/2008/main" xmlns:mc="http://schemas.openxmlformats.org/markup-compatibility/2006" xmlns:mv="urn:schemas-microsoft-com:mac:vml" xmlns:o="urn:schemas-microsoft-com:office:office" xmlns:r="http://schemas.openxmlformats.org/officeDocument/2006/relationships" xmlns:m="http://schemas.openxmlformats.org/officeDocument/2006/math" xmlns:v="urn:schemas-microsoft-com:vml" xmlns:wp14="http://schemas.microsoft.com/office/word/2010/wordprocessingDrawing" xmlns:wp="http://schemas.openxmlformats.org/drawingml/2006/wordprocessingDrawing" xmlns:w10="urn:schemas-microsoft-com:office:word" xmlns:w="http://schemas.openxmlformats.org/wordprocessingml/2006/main" xmlns:w14="http://schemas.microsoft.com/office/word/2010/wordml" xmlns:w15="http://schemas.microsoft.com/office/word/2012/wordml" xmlns:wpg="http://schemas.microsoft.com/office/word/2010/wordprocessingGroup" xmlns:wpi="http://schemas.microsoft.com/office/word/2010/wordprocessingInk" xmlns:wne="http://schemas.microsoft.com/office/word/2006/wordml" xmlns:wps="http://schemas.microsoft.com/office/word/2010/wordprocessingShape" mc:Ignorable="w14 w15 wp14">
+<w:document xmlns:wpc="http://schemas.microsoft.com/office/word/2010/wordprocessingCanvas" xmlns:cx="http://schemas.microsoft.com/office/drawing/2014/chartex" xmlns:cx1="http://schemas.microsoft.com/office/drawing/2015/9/8/chartex" xmlns:cx2="http://schemas.microsoft.com/office/drawing/2015/10/21/chartex" xmlns:cx3="http://schemas.microsoft.com/office/drawing/2016/5/9/chartex" xmlns:cx4="http://schemas.microsoft.com/office/drawing/2016/5/10/chartex" xmlns:cx5="http://schemas.microsoft.com/office/drawing/2016/5/11/chartex" xmlns:mc="http://schemas.openxmlformats.org/markup-compatibility/2006" xmlns:o="urn:schemas-microsoft-com:office:office" xmlns:r="http://schemas.openxmlformats.org/officeDocument/2006/relationships" xmlns:m="http://schemas.openxmlformats.org/officeDocument/2006/math" xmlns:v="urn:schemas-microsoft-com:vml" xmlns:wp14="http://schemas.microsoft.com/office/word/2010/wordprocessingDrawing" xmlns:wp="http://schemas.openxmlformats.org/drawingml/2006/wordprocessingDrawing" xmlns:w10="urn:schemas-microsoft-com:office:word" xmlns:w="http://schemas.openxmlformats.org/wordprocessingml/2006/main" xmlns:w14="http://schemas.microsoft.com/office/word/2010/wordml" xmlns:w15="http://schemas.microsoft.com/office/word/2012/wordml" xmlns:w16se="http://schemas.microsoft.com/office/word/2015/wordml/symex" xmlns:wpg="http://schemas.microsoft.com/office/word/2010/wordprocessingGroup" xmlns:wpi="http://schemas.microsoft.com/office/word/2010/wordprocessingInk" xmlns:wne="http://schemas.microsoft.com/office/word/2006/wordml" xmlns:wps="http://schemas.microsoft.com/office/word/2010/wordprocessingShape" mc:Ignorable="w14 w15 w16se wp14">
   <w:body>
     <w:p>
       <w:pPr>
+        <w:rPr>
+          <w:sz w:val="36"/>
+          <w:szCs w:val="36"/>
+        </w:rPr>
+      </w:pPr>
+      <w:r>
         <w:rPr>
           <w:b/>
           <w:sz w:val="36"/>
           <w:szCs w:val="36"/>
         </w:rPr>
-      </w:pPr>
+        <w:br/>
+      </w:r>
       <w:r>
         <w:rPr>
           <w:noProof/>
           <w:lang w:val="en-US"/>
         </w:rPr>
         <w:drawing>
-          <wp:anchor distT="114300" distB="114300" distL="114300" distR="114300" simplePos="0" relativeHeight="251658240" behindDoc="0" locked="0" layoutInCell="1" hidden="0" allowOverlap="1" wp14:anchorId="0A14B3EF" wp14:editId="5747993C">
+          <wp:anchor distT="114300" distB="114300" distL="114300" distR="114300" simplePos="0" relativeHeight="251658240" behindDoc="0" locked="0" layoutInCell="1" hidden="0" allowOverlap="1" wp14:anchorId="0A14B3EF" wp14:editId="7D448AE1">
             <wp:simplePos x="0" y="0"/>
             <wp:positionH relativeFrom="margin">
               <wp:posOffset>2543175</wp:posOffset>
@@ -56,6 +63,9 @@
                 </pic:pic>
               </a:graphicData>
             </a:graphic>
+            <wp14:sizeRelH relativeFrom="margin">
+              <wp14:pctWidth>0</wp14:pctWidth>
+            </wp14:sizeRelH>
           </wp:anchor>
         </w:drawing>
       </w:r>
@@ -1138,27 +1148,140 @@
     </w:p>
     <w:p>
       <w:pPr>
+        <w:pStyle w:val="Heading7"/>
+        <w:rPr>
+          <w:rStyle w:val="SubtleEmphasis"/>
+        </w:rPr>
+      </w:pPr>
+    </w:p>
+    <w:p>
+      <w:pPr>
+        <w:pStyle w:val="Heading7"/>
+        <w:rPr>
+          <w:rStyle w:val="SubtleEmphasis"/>
+        </w:rPr>
+      </w:pPr>
+      <w:r>
+        <w:rPr>
+          <w:rStyle w:val="SubtleEmphasis"/>
+          <w:b/>
+          <w:sz w:val="24"/>
+        </w:rPr>
+        <w:t>User Profile:</w:t>
+      </w:r>
+      <w:r>
+        <w:rPr>
+          <w:rStyle w:val="SubtleEmphasis"/>
+        </w:rPr>
+        <w:br/>
+      </w:r>
+      <w:r>
+        <w:rPr>
+          <w:rStyle w:val="SubtleEmphasis"/>
+        </w:rPr>
+        <w:tab/>
+        <w:t xml:space="preserve">We get an </w:t>
+      </w:r>
+      <w:proofErr w:type="spellStart"/>
+      <w:r>
+        <w:rPr>
+          <w:rStyle w:val="SubtleEmphasis"/>
+        </w:rPr>
+        <w:t>userProfile</w:t>
+      </w:r>
+      <w:proofErr w:type="spellEnd"/>
+      <w:r>
+        <w:rPr>
+          <w:rStyle w:val="SubtleEmphasis"/>
+        </w:rPr>
+        <w:t xml:space="preserve"> as a payload when the </w:t>
+      </w:r>
+      <w:proofErr w:type="spellStart"/>
+      <w:r>
+        <w:rPr>
+          <w:rStyle w:val="SubtleEmphasis"/>
+        </w:rPr>
+        <w:t>authenciation</w:t>
+      </w:r>
+      <w:proofErr w:type="spellEnd"/>
+      <w:r>
+        <w:rPr>
+          <w:rStyle w:val="SubtleEmphasis"/>
+        </w:rPr>
+        <w:t xml:space="preserve"> in successful in Android. We are using that to get the user </w:t>
+      </w:r>
+      <w:proofErr w:type="spellStart"/>
+      <w:r>
+        <w:rPr>
+          <w:rStyle w:val="SubtleEmphasis"/>
+        </w:rPr>
+        <w:t>infromation</w:t>
+      </w:r>
+      <w:proofErr w:type="spellEnd"/>
+      <w:r>
+        <w:rPr>
+          <w:rStyle w:val="SubtleEmphasis"/>
+        </w:rPr>
+        <w:t xml:space="preserve">. </w:t>
+      </w:r>
+    </w:p>
+    <w:p>
+      <w:pPr>
         <w:rPr>
           <w:color w:val="1155CC"/>
         </w:rPr>
       </w:pPr>
     </w:p>
+    <w:p>
+      <w:pPr>
+        <w:rPr>
+          <w:b/>
+        </w:rPr>
+      </w:pPr>
+      <w:r>
+        <w:rPr>
+          <w:b/>
+        </w:rPr>
+        <w:t xml:space="preserve">Testing </w:t>
+      </w:r>
+      <w:proofErr w:type="spellStart"/>
+      <w:r>
+        <w:rPr>
+          <w:b/>
+        </w:rPr>
+        <w:t>Auth</w:t>
+      </w:r>
+      <w:proofErr w:type="spellEnd"/>
+      <w:r>
+        <w:rPr>
+          <w:b/>
+        </w:rPr>
+        <w:t xml:space="preserve">: </w:t>
+      </w:r>
+    </w:p>
+    <w:p>
+      <w:r>
+        <w:t xml:space="preserve">*We are not testing Auth0 because it is an external dependency and </w:t>
+      </w:r>
+      <w:r>
+        <w:t>is</w:t>
+      </w:r>
+      <w:r>
+        <w:t xml:space="preserve"> an external API</w:t>
+      </w:r>
+      <w:r>
+        <w:t xml:space="preserve"> as discussed with professor. </w:t>
+      </w:r>
+    </w:p>
     <w:p/>
     <w:p>
-      <w:r>
-        <w:t xml:space="preserve">*We are not testing Auth0 because it is an external dependency and </w:t>
-      </w:r>
-      <w:r>
-        <w:t>is</w:t>
-      </w:r>
-      <w:r>
-        <w:t xml:space="preserve"> an external API</w:t>
-      </w:r>
-    </w:p>
-    <w:p/>
-    <w:p>
-      <w:r>
-        <w:t>COMMONLY RECURRING ISSUE:</w:t>
+      <w:pPr>
+        <w:rPr>
+          <w:b/>
+        </w:rPr>
+      </w:pPr>
+      <w:r>
+        <w:t>Issue with Login on Android:</w:t>
       </w:r>
     </w:p>
     <w:p>
@@ -1186,33 +1309,15 @@
       </w:r>
     </w:p>
     <w:p>
-      <w:bookmarkStart w:id="0" w:name="_GoBack"/>
-      <w:bookmarkEnd w:id="0"/>
       <w:r>
         <w:rPr>
           <w:noProof/>
           <w:lang w:val="en-US"/>
         </w:rPr>
         <w:drawing>
-          <wp:anchor distT="0" distB="0" distL="114300" distR="114300" simplePos="0" relativeHeight="251659264" behindDoc="0" locked="0" layoutInCell="1" allowOverlap="1" wp14:anchorId="67F5BAFC" wp14:editId="6265076B">
-            <wp:simplePos x="0" y="0"/>
-            <wp:positionH relativeFrom="column">
-              <wp:posOffset>1651000</wp:posOffset>
-            </wp:positionH>
-            <wp:positionV relativeFrom="paragraph">
-              <wp:posOffset>137160</wp:posOffset>
-            </wp:positionV>
-            <wp:extent cx="2508885" cy="3698240"/>
-            <wp:effectExtent l="0" t="0" r="5715" b="10160"/>
-            <wp:wrapTight wrapText="bothSides">
-              <wp:wrapPolygon edited="0">
-                <wp:start x="0" y="0"/>
-                <wp:lineTo x="0" y="21511"/>
-                <wp:lineTo x="21431" y="21511"/>
-                <wp:lineTo x="21431" y="0"/>
-                <wp:lineTo x="0" y="0"/>
-              </wp:wrapPolygon>
-            </wp:wrapTight>
+          <wp:inline distT="0" distB="0" distL="0" distR="0" wp14:anchorId="658F4BFB" wp14:editId="3E7EC07B">
+            <wp:extent cx="2508418" cy="1556992"/>
+            <wp:effectExtent l="0" t="0" r="6350" b="5715"/>
             <wp:docPr id="5" name="Picture 5" descr="../../../../Downloads/Screenshot_20180316-231313.png"/>
             <wp:cNvGraphicFramePr>
               <a:graphicFrameLocks xmlns:a="http://schemas.openxmlformats.org/drawingml/2006/main" noChangeAspect="1"/>
@@ -1226,7 +1331,7 @@
                       <a:picLocks noChangeAspect="1" noChangeArrowheads="1"/>
                     </pic:cNvPicPr>
                   </pic:nvPicPr>
-                  <pic:blipFill>
+                  <pic:blipFill rotWithShape="1">
                     <a:blip r:embed="rId15" cstate="print">
                       <a:extLst>
                         <a:ext uri="{28A0092B-C50C-407E-A947-70E740481C1C}">
@@ -1234,15 +1339,13 @@
                         </a:ext>
                       </a:extLst>
                     </a:blip>
-                    <a:srcRect/>
-                    <a:stretch>
-                      <a:fillRect/>
-                    </a:stretch>
+                    <a:srcRect t="30844" b="27047"/>
+                    <a:stretch/>
                   </pic:blipFill>
                   <pic:spPr bwMode="auto">
                     <a:xfrm>
                       <a:off x="0" y="0"/>
-                      <a:ext cx="2508885" cy="3698240"/>
+                      <a:ext cx="2508885" cy="1557282"/>
                     </a:xfrm>
                     <a:prstGeom prst="rect">
                       <a:avLst/>
@@ -1251,19 +1354,20 @@
                     <a:ln>
                       <a:noFill/>
                     </a:ln>
+                    <a:extLst>
+                      <a:ext uri="{53640926-AAD7-44D8-BBD7-CCE9431645EC}">
+                        <a14:shadowObscured xmlns:a14="http://schemas.microsoft.com/office/drawing/2010/main"/>
+                      </a:ext>
+                    </a:extLst>
                   </pic:spPr>
                 </pic:pic>
               </a:graphicData>
             </a:graphic>
-            <wp14:sizeRelH relativeFrom="page">
-              <wp14:pctWidth>0</wp14:pctWidth>
-            </wp14:sizeRelH>
-            <wp14:sizeRelV relativeFrom="page">
-              <wp14:pctHeight>0</wp14:pctHeight>
-            </wp14:sizeRelV>
-          </wp:anchor>
+          </wp:inline>
         </w:drawing>
       </w:r>
+      <w:bookmarkStart w:id="0" w:name="_GoBack"/>
+      <w:bookmarkEnd w:id="0"/>
     </w:p>
     <w:sectPr>
       <w:pgSz w:w="12240" w:h="15840"/>
@@ -1276,8 +1380,8 @@
 </file>
 
 <file path=word/numbering.xml><?xml version="1.0" encoding="utf-8"?>
-<w:numbering xmlns:wpc="http://schemas.microsoft.com/office/word/2010/wordprocessingCanvas" xmlns:mo="http://schemas.microsoft.com/office/mac/office/2008/main" xmlns:mc="http://schemas.openxmlformats.org/markup-compatibility/2006" xmlns:mv="urn:schemas-microsoft-com:mac:vml" xmlns:o="urn:schemas-microsoft-com:office:office" xmlns:r="http://schemas.openxmlformats.org/officeDocument/2006/relationships" xmlns:m="http://schemas.openxmlformats.org/officeDocument/2006/math" xmlns:v="urn:schemas-microsoft-com:vml" xmlns:wp14="http://schemas.microsoft.com/office/word/2010/wordprocessingDrawing" xmlns:wp="http://schemas.openxmlformats.org/drawingml/2006/wordprocessingDrawing" xmlns:w10="urn:schemas-microsoft-com:office:word" xmlns:w="http://schemas.openxmlformats.org/wordprocessingml/2006/main" xmlns:w14="http://schemas.microsoft.com/office/word/2010/wordml" xmlns:w15="http://schemas.microsoft.com/office/word/2012/wordml" xmlns:wpg="http://schemas.microsoft.com/office/word/2010/wordprocessingGroup" xmlns:wpi="http://schemas.microsoft.com/office/word/2010/wordprocessingInk" xmlns:wne="http://schemas.microsoft.com/office/word/2006/wordml" xmlns:wps="http://schemas.microsoft.com/office/word/2010/wordprocessingShape" mc:Ignorable="w14 w15 wp14">
-  <w:abstractNum w:abstractNumId="0">
+<w:numbering xmlns:wpc="http://schemas.microsoft.com/office/word/2010/wordprocessingCanvas" xmlns:cx="http://schemas.microsoft.com/office/drawing/2014/chartex" xmlns:cx1="http://schemas.microsoft.com/office/drawing/2015/9/8/chartex" xmlns:cx2="http://schemas.microsoft.com/office/drawing/2015/10/21/chartex" xmlns:cx3="http://schemas.microsoft.com/office/drawing/2016/5/9/chartex" xmlns:cx4="http://schemas.microsoft.com/office/drawing/2016/5/10/chartex" xmlns:cx5="http://schemas.microsoft.com/office/drawing/2016/5/11/chartex" xmlns:mc="http://schemas.openxmlformats.org/markup-compatibility/2006" xmlns:o="urn:schemas-microsoft-com:office:office" xmlns:r="http://schemas.openxmlformats.org/officeDocument/2006/relationships" xmlns:m="http://schemas.openxmlformats.org/officeDocument/2006/math" xmlns:v="urn:schemas-microsoft-com:vml" xmlns:wp14="http://schemas.microsoft.com/office/word/2010/wordprocessingDrawing" xmlns:wp="http://schemas.openxmlformats.org/drawingml/2006/wordprocessingDrawing" xmlns:w10="urn:schemas-microsoft-com:office:word" xmlns:w="http://schemas.openxmlformats.org/wordprocessingml/2006/main" xmlns:w14="http://schemas.microsoft.com/office/word/2010/wordml" xmlns:w15="http://schemas.microsoft.com/office/word/2012/wordml" xmlns:w16se="http://schemas.microsoft.com/office/word/2015/wordml/symex" xmlns:wpg="http://schemas.microsoft.com/office/word/2010/wordprocessingGroup" xmlns:wpi="http://schemas.microsoft.com/office/word/2010/wordprocessingInk" xmlns:wne="http://schemas.microsoft.com/office/word/2006/wordml" xmlns:wps="http://schemas.microsoft.com/office/word/2010/wordprocessingShape" mc:Ignorable="w14 w15 w16se wp14">
+  <w:abstractNum w:abstractNumId="0" w15:restartNumberingAfterBreak="0">
     <w:nsid w:val="00B83E41"/>
     <w:multiLevelType w:val="multilevel"/>
     <w:tmpl w:val="EFD0820C"/>
@@ -1397,7 +1501,7 @@
 </file>
 
 <file path=word/styles.xml><?xml version="1.0" encoding="utf-8"?>
-<w:styles xmlns:mc="http://schemas.openxmlformats.org/markup-compatibility/2006" xmlns:r="http://schemas.openxmlformats.org/officeDocument/2006/relationships" xmlns:w="http://schemas.openxmlformats.org/wordprocessingml/2006/main" xmlns:w14="http://schemas.microsoft.com/office/word/2010/wordml" xmlns:w15="http://schemas.microsoft.com/office/word/2012/wordml" mc:Ignorable="w14 w15">
+<w:styles xmlns:mc="http://schemas.openxmlformats.org/markup-compatibility/2006" xmlns:r="http://schemas.openxmlformats.org/officeDocument/2006/relationships" xmlns:w="http://schemas.openxmlformats.org/wordprocessingml/2006/main" xmlns:w14="http://schemas.microsoft.com/office/word/2010/wordml" xmlns:w15="http://schemas.microsoft.com/office/word/2012/wordml" xmlns:w16se="http://schemas.microsoft.com/office/word/2015/wordml/symex" mc:Ignorable="w14 w15 w16se">
   <w:docDefaults>
     <w:rPrDefault>
       <w:rPr>
@@ -1421,7 +1525,7 @@
       </w:pPr>
     </w:pPrDefault>
   </w:docDefaults>
-  <w:latentStyles w:defLockedState="0" w:defUIPriority="99" w:defSemiHidden="0" w:defUnhideWhenUsed="0" w:defQFormat="0" w:count="382">
+  <w:latentStyles w:defLockedState="0" w:defUIPriority="99" w:defSemiHidden="0" w:defUnhideWhenUsed="0" w:defQFormat="0" w:count="374">
     <w:lsdException w:name="Normal" w:uiPriority="0" w:qFormat="1"/>
     <w:lsdException w:name="heading 1" w:uiPriority="9" w:qFormat="1"/>
     <w:lsdException w:name="heading 2" w:semiHidden="1" w:uiPriority="9" w:unhideWhenUsed="1" w:qFormat="1"/>
@@ -1578,15 +1682,6 @@
     <w:lsdException w:name="Balloon Text" w:semiHidden="1" w:unhideWhenUsed="1"/>
     <w:lsdException w:name="Table Grid" w:uiPriority="39"/>
     <w:lsdException w:name="Table Theme" w:semiHidden="1" w:unhideWhenUsed="1"/>
-    <w:lsdException w:name="Note Level 1" w:semiHidden="1" w:unhideWhenUsed="1"/>
-    <w:lsdException w:name="Note Level 2" w:semiHidden="1" w:unhideWhenUsed="1"/>
-    <w:lsdException w:name="Note Level 3" w:semiHidden="1" w:unhideWhenUsed="1"/>
-    <w:lsdException w:name="Note Level 4" w:semiHidden="1" w:unhideWhenUsed="1"/>
-    <w:lsdException w:name="Note Level 5" w:semiHidden="1" w:unhideWhenUsed="1"/>
-    <w:lsdException w:name="Note Level 6" w:semiHidden="1" w:unhideWhenUsed="1"/>
-    <w:lsdException w:name="Note Level 7" w:semiHidden="1" w:unhideWhenUsed="1"/>
-    <w:lsdException w:name="Note Level 8" w:semiHidden="1" w:unhideWhenUsed="1"/>
-    <w:lsdException w:name="Note Level 9" w:semiHidden="1" w:unhideWhenUsed="1"/>
     <w:lsdException w:name="Placeholder Text" w:semiHidden="1"/>
     <w:lsdException w:name="No Spacing" w:uiPriority="1" w:qFormat="1"/>
     <w:lsdException w:name="Light Shading" w:uiPriority="60"/>
@@ -1899,6 +1994,28 @@
       <w:color w:val="666666"/>
     </w:rPr>
   </w:style>
+  <w:style w:type="paragraph" w:styleId="Heading7">
+    <w:name w:val="heading 7"/>
+    <w:basedOn w:val="Normal"/>
+    <w:next w:val="Normal"/>
+    <w:link w:val="Heading7Char"/>
+    <w:uiPriority w:val="9"/>
+    <w:unhideWhenUsed/>
+    <w:qFormat/>
+    <w:rsid w:val="00A7122F"/>
+    <w:pPr>
+      <w:keepNext/>
+      <w:keepLines/>
+      <w:spacing w:before="40"/>
+      <w:outlineLvl w:val="6"/>
+    </w:pPr>
+    <w:rPr>
+      <w:rFonts w:asciiTheme="majorHAnsi" w:eastAsiaTheme="majorEastAsia" w:hAnsiTheme="majorHAnsi" w:cstheme="majorBidi"/>
+      <w:i/>
+      <w:iCs/>
+      <w:color w:val="243F60" w:themeColor="accent1" w:themeShade="7F"/>
+    </w:rPr>
+  </w:style>
   <w:style w:type="character" w:default="1" w:styleId="DefaultParagraphFont">
     <w:name w:val="Default Paragraph Font"/>
     <w:uiPriority w:val="1"/>
@@ -1965,6 +2082,42 @@
       <w:ind w:left="720"/>
       <w:contextualSpacing/>
     </w:pPr>
+  </w:style>
+  <w:style w:type="character" w:styleId="Strong">
+    <w:name w:val="Strong"/>
+    <w:basedOn w:val="DefaultParagraphFont"/>
+    <w:uiPriority w:val="22"/>
+    <w:qFormat/>
+    <w:rsid w:val="00A7122F"/>
+    <w:rPr>
+      <w:b/>
+      <w:bCs/>
+    </w:rPr>
+  </w:style>
+  <w:style w:type="character" w:styleId="SubtleEmphasis">
+    <w:name w:val="Subtle Emphasis"/>
+    <w:basedOn w:val="DefaultParagraphFont"/>
+    <w:uiPriority w:val="19"/>
+    <w:qFormat/>
+    <w:rsid w:val="00A7122F"/>
+    <w:rPr>
+      <w:i/>
+      <w:iCs/>
+      <w:color w:val="404040" w:themeColor="text1" w:themeTint="BF"/>
+    </w:rPr>
+  </w:style>
+  <w:style w:type="character" w:customStyle="1" w:styleId="Heading7Char">
+    <w:name w:val="Heading 7 Char"/>
+    <w:basedOn w:val="DefaultParagraphFont"/>
+    <w:link w:val="Heading7"/>
+    <w:uiPriority w:val="9"/>
+    <w:rsid w:val="00A7122F"/>
+    <w:rPr>
+      <w:rFonts w:asciiTheme="majorHAnsi" w:eastAsiaTheme="majorEastAsia" w:hAnsiTheme="majorHAnsi" w:cstheme="majorBidi"/>
+      <w:i/>
+      <w:iCs/>
+      <w:color w:val="243F60" w:themeColor="accent1" w:themeShade="7F"/>
+    </w:rPr>
   </w:style>
 </w:styles>
 </file>

</xml_diff>

<commit_message>
added more documentation for auth0
</commit_message>
<xml_diff>
--- a/documentation/Auth0_documentation.docx
+++ b/documentation/Auth0_documentation.docx
@@ -1366,8 +1366,17 @@
           </wp:inline>
         </w:drawing>
       </w:r>
+    </w:p>
+    <w:p/>
+    <w:p>
+      <w:r>
+        <w:t>Auth0 does not recommend using the embedded login anymore. They recommend switching to web based authentication which they say is more secure. If we had more time, we would have switched to the newer authentication system pro</w:t>
+      </w:r>
       <w:bookmarkStart w:id="0" w:name="_GoBack"/>
       <w:bookmarkEnd w:id="0"/>
+      <w:r>
+        <w:t xml:space="preserve">vided by auth0  </w:t>
+      </w:r>
     </w:p>
     <w:sectPr>
       <w:pgSz w:w="12240" w:h="15840"/>

</xml_diff>